<commit_message>
ADP A4 Doku angefangen
</commit_message>
<xml_diff>
--- a/AD/Praktikum 3/AD-Aufgabe03-Gruppe-GierschKampLuedemann.docx
+++ b/AD/Praktikum 3/AD-Aufgabe03-Gruppe-GierschKampLuedemann.docx
@@ -121,6 +121,7 @@
                                     <w:calendar w:val="gregorian"/>
                                   </w:date>
                                 </w:sdtPr>
+                                <w:sdtEndPr/>
                                 <w:sdtContent>
                                   <w:p>
                                     <w:pPr>
@@ -311,6 +312,7 @@
                                   <w:dataBinding w:prefixMappings="xmlns:ns0='http://purl.org/dc/elements/1.1/' xmlns:ns1='http://schemas.openxmlformats.org/package/2006/metadata/core-properties' " w:xpath="/ns1:coreProperties[1]/ns0:creator[1]" w:storeItemID="{6C3C8BC8-F283-45AE-878A-BAB7291924A1}"/>
                                   <w:text/>
                                 </w:sdtPr>
+                                <w:sdtEndPr/>
                                 <w:sdtContent>
                                   <w:p>
                                     <w:pPr>
@@ -357,6 +359,7 @@
                                     <w:dataBinding w:prefixMappings="xmlns:ns0='http://schemas.openxmlformats.org/officeDocument/2006/extended-properties' " w:xpath="/ns0:Properties[1]/ns0:Company[1]" w:storeItemID="{6668398D-A668-4E3E-A5EB-62B293D839F1}"/>
                                     <w:text/>
                                   </w:sdtPr>
+                                  <w:sdtEndPr/>
                                   <w:sdtContent>
                                     <w:r>
                                       <w:rPr>
@@ -389,6 +392,7 @@
                                     <w:dataBinding w:prefixMappings="xmlns:ns0='http://schemas.microsoft.com/office/2006/coverPageProps' " w:xpath="/ns0:CoverPageProperties[1]/ns0:CompanyAddress[1]" w:storeItemID="{55AF091B-3C7A-41E3-B477-F2FDAA23CFDA}"/>
                                     <w:text/>
                                   </w:sdtPr>
+                                  <w:sdtEndPr/>
                                   <w:sdtContent>
                                     <w:r>
                                       <w:rPr>
@@ -643,6 +647,7 @@
                                     <w:dataBinding w:prefixMappings="xmlns:ns0='http://purl.org/dc/elements/1.1/' xmlns:ns1='http://schemas.openxmlformats.org/package/2006/metadata/core-properties' " w:xpath="/ns1:coreProperties[1]/ns0:title[1]" w:storeItemID="{6C3C8BC8-F283-45AE-878A-BAB7291924A1}"/>
                                     <w:text w:multiLine="1"/>
                                   </w:sdtPr>
+                                  <w:sdtEndPr/>
                                   <w:sdtContent>
                                     <w:r>
                                       <w:rPr>
@@ -670,6 +675,7 @@
                                   <w:dataBinding w:prefixMappings="xmlns:ns0='http://purl.org/dc/elements/1.1/' xmlns:ns1='http://schemas.openxmlformats.org/package/2006/metadata/core-properties' " w:xpath="/ns1:coreProperties[1]/ns0:subject[1]" w:storeItemID="{6C3C8BC8-F283-45AE-878A-BAB7291924A1}"/>
                                   <w:text/>
                                 </w:sdtPr>
+                                <w:sdtEndPr/>
                                 <w:sdtContent>
                                   <w:p>
                                     <w:pPr>
@@ -973,6 +979,7 @@
         <w:dataBinding w:prefixMappings="xmlns:ns0='http://schemas.openxmlformats.org/package/2006/metadata/core-properties' xmlns:ns1='http://purl.org/dc/elements/1.1/'" w:xpath="/ns0:coreProperties[1]/ns1:title[1]" w:storeItemID="{6C3C8BC8-F283-45AE-878A-BAB7291924A1}"/>
         <w:text/>
       </w:sdtPr>
+      <w:sdtEndPr/>
       <w:sdtContent>
         <w:p>
           <w:pPr>
@@ -995,6 +1002,7 @@
           <w:dataBinding w:prefixMappings="xmlns:ns0='http://schemas.openxmlformats.org/package/2006/metadata/core-properties' xmlns:ns1='http://purl.org/dc/elements/1.1/'" w:xpath="/ns0:coreProperties[1]/ns1:subject[1]" w:storeItemID="{6C3C8BC8-F283-45AE-878A-BAB7291924A1}"/>
           <w:text/>
         </w:sdtPr>
+        <w:sdtEndPr/>
         <w:sdtContent>
           <w:r>
             <w:t>Zu Aufgabenblatt 03 aus der Vorlesungsreihe „Algorithmen und Datenstrukturen“</w:t>
@@ -1264,15 +1272,7 @@
       </w:r>
       <w:r>
         <w:br/>
-        <w:t xml:space="preserve">In Zeile 8 findet eine Zuweisung statt. </w:t>
-      </w:r>
-      <w:proofErr w:type="gramStart"/>
-      <w:r>
-        <w:t>Diese kann maximal n² mal statt finden.</w:t>
-      </w:r>
-      <w:proofErr w:type="gramEnd"/>
-      <w:r>
-        <w:t xml:space="preserve"> (n²)</w:t>
+        <w:t>In Zeile 8 findet eine Zuweisung statt. Diese kann maximal n² mal statt finden. (n²)</w:t>
       </w:r>
       <w:r>
         <w:br/>
@@ -1302,21 +1302,7 @@
         <w:rPr>
           <w:i/>
         </w:rPr>
-        <w:t xml:space="preserve">Bestimmen Sie Anzahl der Operationen, </w:t>
-      </w:r>
-      <w:proofErr w:type="gramStart"/>
-      <w:r>
-        <w:rPr>
-          <w:i/>
-        </w:rPr>
-        <w:t>die der folgenden Algorithmus</w:t>
-      </w:r>
-      <w:proofErr w:type="gramEnd"/>
-      <w:r>
-        <w:rPr>
-          <w:i/>
-        </w:rPr>
-        <w:t xml:space="preserve"> ausführt</w:t>
+        <w:t>Bestimmen Sie Anzahl der Operationen, die der folgenden Algorithmus ausführt</w:t>
       </w:r>
       <w:r>
         <w:rPr>
@@ -1468,21 +1454,7 @@
         <w:rPr>
           <w:i/>
         </w:rPr>
-        <w:t xml:space="preserve">Bestimmen Sie Anzahl der Operationen, </w:t>
-      </w:r>
-      <w:proofErr w:type="gramStart"/>
-      <w:r>
-        <w:rPr>
-          <w:i/>
-        </w:rPr>
-        <w:t>die der folgenden Algorithmus</w:t>
-      </w:r>
-      <w:proofErr w:type="gramEnd"/>
-      <w:r>
-        <w:rPr>
-          <w:i/>
-        </w:rPr>
-        <w:t xml:space="preserve"> ausführt</w:t>
+        <w:t>Bestimmen Sie Anzahl der Operationen, die der folgenden Algorithmus ausführt</w:t>
       </w:r>
       <w:r>
         <w:rPr>
@@ -1566,61 +1538,14 @@
         <w:br/>
       </w:r>
       <w:r>
-        <w:t xml:space="preserve">In Zeile 2 wird erst eine </w:t>
-      </w:r>
-      <w:proofErr w:type="spellStart"/>
-      <w:r>
-        <w:t>zuweisung</w:t>
-      </w:r>
-      <w:proofErr w:type="spellEnd"/>
-      <w:r>
-        <w:t xml:space="preserve"> gemacht und in jedem darauf folgenden Durchlauf I inkrementiert. </w:t>
-      </w:r>
-      <w:r>
-        <w:t xml:space="preserve">Dies findet n mal statt, allerdings </w:t>
-      </w:r>
-      <w:proofErr w:type="spellStart"/>
-      <w:r>
-        <w:t>veringert</w:t>
-      </w:r>
-      <w:proofErr w:type="spellEnd"/>
-      <w:r>
-        <w:t xml:space="preserve"> sich die Menge der </w:t>
-      </w:r>
-      <w:proofErr w:type="spellStart"/>
-      <w:r>
-        <w:t>Inkrementationen</w:t>
-      </w:r>
-      <w:proofErr w:type="spellEnd"/>
-      <w:r>
-        <w:t xml:space="preserve"> bei jedem Durchlauf um 1. Daher lässt sich der Aufwand mit der </w:t>
-      </w:r>
-      <w:proofErr w:type="spellStart"/>
-      <w:r>
-        <w:t>Gaußschen</w:t>
-      </w:r>
-      <w:proofErr w:type="spellEnd"/>
-      <w:r>
-        <w:t xml:space="preserve"> Summenformel beschreiben. ((n² + n) / 2)</w:t>
+        <w:t xml:space="preserve">In Zeile 2 wird erst eine zuweisung gemacht und in jedem darauf folgenden Durchlauf I inkrementiert. </w:t>
+      </w:r>
+      <w:r>
+        <w:t>Dies findet n mal statt, allerdings veringert sich die Menge der Inkrementationen bei jedem Durchlauf um 1. Daher lässt sich der Aufwand mit der Gaußschen Summenformel beschreiben. ((n² + n) / 2)</w:t>
       </w:r>
       <w:r>
         <w:br/>
-      </w:r>
-      <w:proofErr w:type="gramStart"/>
-      <w:r>
-        <w:t>In Zeile 3 findet eine Addition und eine Zuweisung statt.</w:t>
-      </w:r>
-      <w:proofErr w:type="gramEnd"/>
-      <w:r>
-        <w:t xml:space="preserve"> Da dies in einem Prozessortakt statt findet werten wir dies als eine Operation. Diese findet (n² + n) </w:t>
-      </w:r>
-      <w:proofErr w:type="gramStart"/>
-      <w:r>
-        <w:t>/ 2 mal</w:t>
-      </w:r>
-      <w:proofErr w:type="gramEnd"/>
-      <w:r>
-        <w:t xml:space="preserve"> statt. ((n² + n) / 2)</w:t>
+        <w:t>In Zeile 3 findet eine Addition und eine Zuweisung statt. Da dies in einem Prozessortakt statt findet werten wir dies als eine Operation. Diese findet (n² + n) / 2 mal statt. ((n² + n) / 2)</w:t>
       </w:r>
       <w:r>
         <w:t xml:space="preserve"> </w:t>
@@ -1900,6 +1825,8 @@
               </m:r>
             </m:sup>
           </m:sSup>
+          <w:bookmarkStart w:id="0" w:name="_GoBack"/>
+          <w:bookmarkEnd w:id="0"/>
           <m:r>
             <w:br/>
           </m:r>
@@ -1947,6 +1874,12 @@
               </m:ctrlPr>
             </m:sSupPr>
             <m:e>
+              <m:r>
+                <w:rPr>
+                  <w:rFonts w:ascii="Cambria Math" w:hAnsi="Cambria Math"/>
+                </w:rPr>
+                <m:t>(</m:t>
+              </m:r>
               <m:sSup>
                 <m:sSupPr>
                   <m:ctrlPr>
@@ -1961,7 +1894,7 @@
                     <w:rPr>
                       <w:rFonts w:ascii="Cambria Math" w:hAnsi="Cambria Math"/>
                     </w:rPr>
-                    <m:t>(x</m:t>
+                    <m:t>x</m:t>
                   </m:r>
                 </m:e>
                 <m:sup>
@@ -1969,7 +1902,7 @@
                     <w:rPr>
                       <w:rFonts w:ascii="Cambria Math" w:hAnsi="Cambria Math"/>
                     </w:rPr>
-                    <m:t>n</m:t>
+                    <m:t>2n</m:t>
                   </m:r>
                 </m:sup>
               </m:sSup>
@@ -2040,19 +1973,11 @@
       <w:r>
         <w:br/>
       </w:r>
-      <w:proofErr w:type="spellStart"/>
       <w:r>
         <w:rPr>
           <w:i/>
         </w:rPr>
-        <w:t>Experiemente</w:t>
-      </w:r>
-      <w:proofErr w:type="spellEnd"/>
-      <w:r>
-        <w:rPr>
-          <w:i/>
-        </w:rPr>
-        <w:t xml:space="preserve"> und stellen Sie die beiden Laufzeiten graphisch dar.</w:t>
+        <w:t>Experiemente und stellen Sie die beiden Laufzeiten graphisch dar.</w:t>
       </w:r>
     </w:p>
     <w:p>
@@ -2102,27 +2027,11 @@
       </w:r>
       <w:r>
         <w:br/>
-        <w:t xml:space="preserve">Die Obere Grenze von </w:t>
-      </w:r>
-      <w:proofErr w:type="spellStart"/>
-      <w:r>
-        <w:t>exp</w:t>
-      </w:r>
-      <w:proofErr w:type="spellEnd"/>
-      <w:r>
-        <w:t xml:space="preserve"> liegt ebenso bei k = 30 für n = 2.</w:t>
+        <w:t>Die Obere Grenze von exp liegt ebenso bei k = 30 für n = 2.</w:t>
       </w:r>
       <w:r>
         <w:br/>
-        <w:t xml:space="preserve">Die Obere Grenze von </w:t>
-      </w:r>
-      <w:proofErr w:type="spellStart"/>
-      <w:r>
-        <w:t>expOpt</w:t>
-      </w:r>
-      <w:proofErr w:type="spellEnd"/>
-      <w:r>
-        <w:t xml:space="preserve"> liegt bei n = </w:t>
+        <w:t xml:space="preserve">Die Obere Grenze von expOpt liegt bei n = </w:t>
       </w:r>
       <w:r>
         <w:rPr>
@@ -2136,15 +2045,7 @@
       </w:r>
       <w:r>
         <w:br/>
-        <w:t xml:space="preserve">Die Obere Grenze von </w:t>
-      </w:r>
-      <w:proofErr w:type="spellStart"/>
-      <w:r>
-        <w:t>exp</w:t>
-      </w:r>
-      <w:proofErr w:type="spellEnd"/>
-      <w:r>
-        <w:t xml:space="preserve"> liegt bei n = </w:t>
+        <w:t xml:space="preserve">Die Obere Grenze von exp liegt bei n = </w:t>
       </w:r>
       <w:r>
         <w:rPr>
@@ -2165,39 +2066,7 @@
         <w:spacing w:after="0" w:line="240" w:lineRule="auto"/>
       </w:pPr>
       <w:r>
-        <w:t xml:space="preserve">Daraus ist zu entnehmen, dass die optimierte Version von </w:t>
-      </w:r>
-      <w:proofErr w:type="spellStart"/>
-      <w:r>
-        <w:t>expOpt</w:t>
-      </w:r>
-      <w:proofErr w:type="spellEnd"/>
-      <w:r>
-        <w:t xml:space="preserve"> keine höheren Zahlen benötigt, als </w:t>
-      </w:r>
-      <w:proofErr w:type="spellStart"/>
-      <w:r>
-        <w:t>exp</w:t>
-      </w:r>
-      <w:proofErr w:type="spellEnd"/>
-      <w:r>
-        <w:t xml:space="preserve"> </w:t>
-      </w:r>
-      <w:proofErr w:type="gramStart"/>
-      <w:r>
-        <w:t>und so die selben Grenzen</w:t>
-      </w:r>
-      <w:proofErr w:type="gramEnd"/>
-      <w:r>
-        <w:t xml:space="preserve"> hat wie </w:t>
-      </w:r>
-      <w:proofErr w:type="spellStart"/>
-      <w:r>
-        <w:t>exp</w:t>
-      </w:r>
-      <w:proofErr w:type="spellEnd"/>
-      <w:r>
-        <w:t>, dafür aber wesentlich schneller ist.</w:t>
+        <w:t>Daraus ist zu entnehmen, dass die optimierte Version von expOpt keine höheren Zahlen benötigt, als exp und so die selben Grenzen hat wie exp, dafür aber wesentlich schneller ist.</w:t>
       </w:r>
     </w:p>
     <w:p>
@@ -2732,8 +2601,6 @@
       <w:r>
         <w:t>Da 0 offensichtlich kleiner als Unendlich ist, ist die Aussage wahr.</w:t>
       </w:r>
-      <w:bookmarkStart w:id="0" w:name="_GoBack"/>
-      <w:bookmarkEnd w:id="0"/>
     </w:p>
     <w:p/>
     <w:p>
@@ -3512,13 +3379,7 @@
           <w:rPr>
             <w:rFonts w:ascii="Cambria Math" w:hAnsi="Cambria Math"/>
           </w:rPr>
-          <m:t xml:space="preserve"> </m:t>
-        </m:r>
-        <m:r>
-          <w:rPr>
-            <w:rFonts w:ascii="Cambria Math" w:hAnsi="Cambria Math"/>
-          </w:rPr>
-          <m:t>f</m:t>
+          <m:t xml:space="preserve"> f</m:t>
         </m:r>
         <m:d>
           <m:dPr>
@@ -3891,13 +3752,7 @@
           <w:rPr>
             <w:rFonts w:ascii="Cambria Math" w:hAnsi="Cambria Math"/>
           </w:rPr>
-          <m:t xml:space="preserve"> </m:t>
-        </m:r>
-        <m:r>
-          <w:rPr>
-            <w:rFonts w:ascii="Cambria Math" w:hAnsi="Cambria Math"/>
-          </w:rPr>
-          <m:t>f</m:t>
+          <m:t xml:space="preserve"> f</m:t>
         </m:r>
         <m:d>
           <m:dPr>
@@ -4073,21 +3928,7 @@
         <w:rPr>
           <w:i/>
         </w:rPr>
-        <w:t xml:space="preserve">Wir betrachten Polynome mit </w:t>
-      </w:r>
-      <w:proofErr w:type="spellStart"/>
-      <w:r>
-        <w:rPr>
-          <w:i/>
-        </w:rPr>
-        <w:t>natürlichzahligen</w:t>
-      </w:r>
-      <w:proofErr w:type="spellEnd"/>
-      <w:r>
-        <w:rPr>
-          <w:i/>
-        </w:rPr>
-        <w:t xml:space="preserve"> Koeffizienten, d.h. Funktionen der Form</w:t>
+        <w:t>Wir betrachten Polynome mit natürlichzahligen Koeffizienten, d.h. Funktionen der Form</w:t>
       </w:r>
       <w:r>
         <w:rPr>
@@ -4429,22 +4270,11 @@
           <w:rPr>
             <w:rFonts w:ascii="Cambria Math" w:hAnsi="Cambria Math"/>
           </w:rPr>
-          <m:t xml:space="preserve"> ≠</m:t>
-        </m:r>
-        <w:proofErr w:type="gramStart"/>
-        <m:r>
-          <w:rPr>
-            <w:rFonts w:ascii="Cambria Math" w:hAnsi="Cambria Math"/>
-          </w:rPr>
-          <m:t>0</m:t>
+          <m:t xml:space="preserve"> ≠0</m:t>
         </m:r>
       </m:oMath>
       <w:r>
-        <w:t xml:space="preserve"> )</w:t>
-      </w:r>
-      <w:proofErr w:type="gramEnd"/>
-      <w:r>
-        <w:t xml:space="preserve"> ist der einzig relevante Summand </w:t>
+        <w:t xml:space="preserve"> ) ist der einzig relevante Summand </w:t>
       </w:r>
       <m:oMath>
         <m:sSub>
@@ -4513,15 +4343,10 @@
         <w:spacing w:after="0" w:line="240" w:lineRule="auto"/>
       </w:pPr>
       <w:r>
-        <w:t xml:space="preserve">Weil f und </w:t>
-      </w:r>
-      <w:proofErr w:type="gramStart"/>
-      <w:r>
-        <w:t>g den selben Grad</w:t>
-      </w:r>
-      <w:proofErr w:type="gramEnd"/>
-      <w:r>
-        <w:t xml:space="preserve"> haben, gilt</w:t>
+        <w:t>Weil f und g den</w:t>
+      </w:r>
+      <w:r>
+        <w:t>selben Grad haben, gilt</w:t>
       </w:r>
       <w:r>
         <w:br/>
@@ -5139,21 +4964,7 @@
         <w:rPr>
           <w:i/>
         </w:rPr>
-        <w:t xml:space="preserve">Zeigen </w:t>
-      </w:r>
-      <w:proofErr w:type="gramStart"/>
-      <w:r>
-        <w:rPr>
-          <w:i/>
-        </w:rPr>
-        <w:t>Sie :</w:t>
-      </w:r>
-      <w:proofErr w:type="gramEnd"/>
-      <w:r>
-        <w:rPr>
-          <w:i/>
-        </w:rPr>
-        <w:t xml:space="preserve"> Sei </w:t>
+        <w:t xml:space="preserve">Zeigen Sie : Sei </w:t>
       </w:r>
       <m:oMath>
         <m:r>
@@ -5298,15 +5109,7 @@
         <w:spacing w:after="0" w:line="240" w:lineRule="auto"/>
       </w:pPr>
       <w:r>
-        <w:t xml:space="preserve">Da bei einer Summation von Polynomen mit </w:t>
-      </w:r>
-      <w:proofErr w:type="spellStart"/>
-      <w:r>
-        <w:t>natürlichzahligen</w:t>
-      </w:r>
-      <w:proofErr w:type="spellEnd"/>
-      <w:r>
-        <w:t xml:space="preserve"> Koeffizienten nur derjenige für die Komplexität der Funktion f relevant ist, der den größten Exponenten hat, können wir sagen, dass</w:t>
+        <w:t>Da bei einer Summation von Polynomen mit natürlichzahligen Koeffizienten nur derjenige für die Komplexität der Funktion f relevant ist, der den größten Exponenten hat, können wir sagen, dass</w:t>
       </w:r>
       <w:r>
         <w:br/>
@@ -5757,6 +5560,7 @@
     </w:r>
     <w:r>
       <w:rPr>
+        <w:rFonts w:hint="eastAsia"/>
         <w:color w:val="90C226" w:themeColor="accent1"/>
       </w:rPr>
       <w:fldChar w:fldCharType="separate"/>
@@ -5766,7 +5570,7 @@
         <w:noProof/>
         <w:color w:val="90C226" w:themeColor="accent1"/>
       </w:rPr>
-      <w:t>ÜbungsAufgabe 3.1</w:t>
+      <w:t>Übungsaufgabe 3</w:t>
     </w:r>
     <w:r>
       <w:rPr>
@@ -5816,7 +5620,7 @@
         <w:noProof/>
         <w:color w:val="90C226" w:themeColor="accent1"/>
       </w:rPr>
-      <w:t>1</w:t>
+      <w:t>5</w:t>
     </w:r>
     <w:r>
       <w:rPr>
@@ -8000,11 +7804,11 @@
         </c:dLbls>
         <c:marker val="1"/>
         <c:smooth val="0"/>
-        <c:axId val="2120613096"/>
-        <c:axId val="2120616072"/>
+        <c:axId val="2090325464"/>
+        <c:axId val="2090327832"/>
       </c:lineChart>
       <c:catAx>
-        <c:axId val="2120613096"/>
+        <c:axId val="2090325464"/>
         <c:scaling>
           <c:orientation val="minMax"/>
         </c:scaling>
@@ -8013,7 +7817,7 @@
         <c:majorTickMark val="out"/>
         <c:minorTickMark val="none"/>
         <c:tickLblPos val="nextTo"/>
-        <c:crossAx val="2120616072"/>
+        <c:crossAx val="2090327832"/>
         <c:crosses val="autoZero"/>
         <c:auto val="1"/>
         <c:lblAlgn val="ctr"/>
@@ -8021,7 +7825,7 @@
         <c:noMultiLvlLbl val="0"/>
       </c:catAx>
       <c:valAx>
-        <c:axId val="2120616072"/>
+        <c:axId val="2090327832"/>
         <c:scaling>
           <c:orientation val="minMax"/>
         </c:scaling>
@@ -8032,7 +7836,7 @@
         <c:majorTickMark val="out"/>
         <c:minorTickMark val="none"/>
         <c:tickLblPos val="nextTo"/>
-        <c:crossAx val="2120613096"/>
+        <c:crossAx val="2090325464"/>
         <c:crosses val="autoZero"/>
         <c:crossBetween val="between"/>
       </c:valAx>
@@ -8462,11 +8266,11 @@
         </c:dLbls>
         <c:marker val="1"/>
         <c:smooth val="0"/>
-        <c:axId val="2121568200"/>
-        <c:axId val="2121571176"/>
+        <c:axId val="2058795240"/>
+        <c:axId val="2058798216"/>
       </c:lineChart>
       <c:catAx>
-        <c:axId val="2121568200"/>
+        <c:axId val="2058795240"/>
         <c:scaling>
           <c:orientation val="minMax"/>
         </c:scaling>
@@ -8475,7 +8279,7 @@
         <c:majorTickMark val="out"/>
         <c:minorTickMark val="none"/>
         <c:tickLblPos val="nextTo"/>
-        <c:crossAx val="2121571176"/>
+        <c:crossAx val="2058798216"/>
         <c:crosses val="autoZero"/>
         <c:auto val="1"/>
         <c:lblAlgn val="ctr"/>
@@ -8483,7 +8287,7 @@
         <c:noMultiLvlLbl val="0"/>
       </c:catAx>
       <c:valAx>
-        <c:axId val="2121571176"/>
+        <c:axId val="2058798216"/>
         <c:scaling>
           <c:orientation val="minMax"/>
         </c:scaling>
@@ -8494,7 +8298,7 @@
         <c:majorTickMark val="out"/>
         <c:minorTickMark val="none"/>
         <c:tickLblPos val="nextTo"/>
-        <c:crossAx val="2121568200"/>
+        <c:crossAx val="2058795240"/>
         <c:crosses val="autoZero"/>
         <c:crossBetween val="between"/>
       </c:valAx>
@@ -8531,7 +8335,7 @@
     <w:charset w:val="4E"/>
     <w:family w:val="auto"/>
     <w:pitch w:val="variable"/>
-    <w:sig w:usb0="E10102FF" w:usb1="EAC7FFFF" w:usb2="00010012" w:usb3="00000000" w:csb0="0002009F" w:csb1="00000000"/>
+    <w:sig w:usb0="00000001" w:usb1="08070000" w:usb2="00000010" w:usb3="00000000" w:csb0="00020000" w:csb1="00000000"/>
   </w:font>
   <w:font w:name="Times New Roman">
     <w:panose1 w:val="02020603050405020304"/>
@@ -8545,7 +8349,7 @@
     <w:charset w:val="00"/>
     <w:family w:val="auto"/>
     <w:pitch w:val="variable"/>
-    <w:sig w:usb0="E1002AFF" w:usb1="C000605B" w:usb2="00000029" w:usb3="00000000" w:csb0="000101FF" w:csb1="00000000"/>
+    <w:sig w:usb0="00000003" w:usb1="00000000" w:usb2="00000000" w:usb3="00000000" w:csb0="00000001" w:csb1="00000000"/>
   </w:font>
   <w:font w:name="Cambria Math">
     <w:panose1 w:val="02040503050406030204"/>
@@ -8611,13 +8415,13 @@
     <w:charset w:val="4E"/>
     <w:family w:val="auto"/>
     <w:pitch w:val="variable"/>
-    <w:sig w:usb0="E00002FF" w:usb1="6AC7FDFB" w:usb2="00000012" w:usb3="00000000" w:csb0="0002009F" w:csb1="00000000"/>
+    <w:sig w:usb0="00000001" w:usb1="08070000" w:usb2="00000010" w:usb3="00000000" w:csb0="00020000" w:csb1="00000000"/>
   </w:font>
   <w:font w:name="ＭＳ ゴシック">
     <w:charset w:val="4E"/>
     <w:family w:val="auto"/>
     <w:pitch w:val="variable"/>
-    <w:sig w:usb0="E00002FF" w:usb1="6AC7FDFB" w:usb2="00000012" w:usb3="00000000" w:csb0="0002009F" w:csb1="00000000"/>
+    <w:sig w:usb0="00000001" w:usb1="08070000" w:usb2="00000010" w:usb3="00000000" w:csb0="00020000" w:csb1="00000000"/>
   </w:font>
   <w:font w:name="Calibri">
     <w:panose1 w:val="020F0502020204030204"/>
@@ -8644,6 +8448,7 @@
   </w:compat>
   <w:rsids>
     <w:rsidRoot w:val="00DB72E1"/>
+    <w:rsid w:val="00AE11D4"/>
     <w:rsid w:val="00DB72E1"/>
   </w:rsids>
   <m:mathPr>
@@ -8856,7 +8661,7 @@
     <w:basedOn w:val="Absatzstandardschriftart"/>
     <w:uiPriority w:val="99"/>
     <w:semiHidden/>
-    <w:rsid w:val="00DB72E1"/>
+    <w:rsid w:val="00AE11D4"/>
     <w:rPr>
       <w:color w:val="808080"/>
     </w:rPr>
@@ -9052,7 +8857,7 @@
     <w:basedOn w:val="Absatzstandardschriftart"/>
     <w:uiPriority w:val="99"/>
     <w:semiHidden/>
-    <w:rsid w:val="00DB72E1"/>
+    <w:rsid w:val="00AE11D4"/>
     <w:rPr>
       <w:color w:val="808080"/>
     </w:rPr>
@@ -9318,7 +9123,7 @@
   <a:extraClrSchemeLst/>
   <a:extLst>
     <a:ext uri="{05A4C25C-085E-4340-85A3-A5531E510DB2}">
-      <thm15:themeFamily xmlns="" xmlns:thm15="http://schemas.microsoft.com/office/thememl/2012/main" name="Facet" id="{C0C680CD-088A-49FC-A102-D699147F32B2}" vid="{CFBC31BA-B70F-4F30-BCAA-4F3011E16C4D}"/>
+      <thm15:themeFamily xmlns:thm15="http://schemas.microsoft.com/office/thememl/2012/main" xmlns="" name="Facet" id="{C0C680CD-088A-49FC-A102-D699147F32B2}" vid="{CFBC31BA-B70F-4F30-BCAA-4F3011E16C4D}"/>
     </a:ext>
   </a:extLst>
 </a:theme>
@@ -9383,7 +9188,7 @@
 </file>
 
 <file path=customXml/itemProps4.xml><?xml version="1.0" encoding="utf-8"?>
-<ds:datastoreItem xmlns:ds="http://schemas.openxmlformats.org/officeDocument/2006/customXml" ds:itemID="{7A7F1DA2-4932-7D4A-B7F4-EB4BA6CB9BEB}">
+<ds:datastoreItem xmlns:ds="http://schemas.openxmlformats.org/officeDocument/2006/customXml" ds:itemID="{71820FB6-96BD-ED4B-945C-20E56CBCFDCB}">
   <ds:schemaRefs>
     <ds:schemaRef ds:uri="http://schemas.openxmlformats.org/officeDocument/2006/bibliography"/>
   </ds:schemaRefs>

</xml_diff>

<commit_message>
ADP A3 Doku etwas korrigiert
</commit_message>
<xml_diff>
--- a/AD/Praktikum 3/AD-Aufgabe03-Gruppe-GierschKampLuedemann.docx
+++ b/AD/Praktikum 3/AD-Aufgabe03-Gruppe-GierschKampLuedemann.docx
@@ -1731,6 +1731,9 @@
             <m:t>=0</m:t>
           </m:r>
           <m:r>
+            <m:rPr>
+              <m:sty m:val="p"/>
+            </m:rPr>
             <w:br/>
           </m:r>
         </m:oMath>
@@ -1825,9 +1828,10 @@
               </m:r>
             </m:sup>
           </m:sSup>
-          <w:bookmarkStart w:id="0" w:name="_GoBack"/>
-          <w:bookmarkEnd w:id="0"/>
           <m:r>
+            <m:rPr>
+              <m:sty m:val="p"/>
+            </m:rPr>
             <w:br/>
           </m:r>
         </m:oMath>
@@ -1934,6 +1938,11 @@
       </w:r>
     </w:p>
     <w:p>
+      <w:pPr>
+        <w:rPr>
+          <w:i/>
+        </w:rPr>
+      </w:pPr>
       <w:r>
         <w:rPr>
           <w:i/>
@@ -1975,20 +1984,20 @@
       </w:r>
       <w:r>
         <w:rPr>
-          <w:i/>
-        </w:rPr>
-        <w:t>Experiemente und stellen Sie die beiden Laufzeiten graphisch dar.</w:t>
-      </w:r>
-    </w:p>
-    <w:p>
-      <w:r>
-        <w:rPr>
           <w:noProof/>
         </w:rPr>
         <w:drawing>
-          <wp:inline distT="0" distB="0" distL="0" distR="0" wp14:anchorId="1B117067" wp14:editId="0711DA17">
-            <wp:extent cx="5760720" cy="2854025"/>
-            <wp:effectExtent l="19050" t="0" r="11430" b="3475"/>
+          <wp:anchor distT="0" distB="0" distL="114300" distR="114300" simplePos="0" relativeHeight="251664384" behindDoc="0" locked="0" layoutInCell="1" allowOverlap="1" wp14:anchorId="76E155D2" wp14:editId="0B434330">
+            <wp:simplePos x="0" y="0"/>
+            <wp:positionH relativeFrom="column">
+              <wp:posOffset>0</wp:posOffset>
+            </wp:positionH>
+            <wp:positionV relativeFrom="paragraph">
+              <wp:posOffset>951865</wp:posOffset>
+            </wp:positionV>
+            <wp:extent cx="5760720" cy="2853690"/>
+            <wp:effectExtent l="0" t="0" r="30480" b="16510"/>
+            <wp:wrapTopAndBottom/>
             <wp:docPr id="1" name="Diagramm 1"/>
             <wp:cNvGraphicFramePr/>
             <a:graphic xmlns:a="http://schemas.openxmlformats.org/drawingml/2006/main">
@@ -1996,16 +2005,44 @@
                 <c:chart xmlns:c="http://schemas.openxmlformats.org/drawingml/2006/chart" xmlns:r="http://schemas.openxmlformats.org/officeDocument/2006/relationships" r:id="rId16"/>
               </a:graphicData>
             </a:graphic>
-          </wp:inline>
+            <wp14:sizeRelH relativeFrom="page">
+              <wp14:pctWidth>0</wp14:pctWidth>
+            </wp14:sizeRelH>
+            <wp14:sizeRelV relativeFrom="page">
+              <wp14:pctHeight>0</wp14:pctHeight>
+            </wp14:sizeRelV>
+          </wp:anchor>
         </w:drawing>
       </w:r>
-    </w:p>
-    <w:p>
       <w:r>
         <w:rPr>
           <w:i/>
         </w:rPr>
-        <w:t>Für welche Werte von x und k kommen die Implementation an ihre Grenzen?</w:t>
+        <w:t>Experi</w:t>
+      </w:r>
+      <w:r>
+        <w:rPr>
+          <w:i/>
+        </w:rPr>
+        <w:t>mente und stellen Sie die beiden Laufzeiten graphisch dar.</w:t>
+      </w:r>
+    </w:p>
+    <w:p/>
+    <w:p/>
+    <w:p/>
+    <w:p>
+      <w:r>
+        <w:rPr>
+          <w:i/>
+        </w:rPr>
+        <w:lastRenderedPageBreak/>
+        <w:t>Für welche Werte von x und k</w:t>
+      </w:r>
+      <w:r>
+        <w:rPr>
+          <w:i/>
+        </w:rPr>
+        <w:t xml:space="preserve"> kommen die Implementation an ihre Grenzen?</w:t>
       </w:r>
     </w:p>
     <w:p>
@@ -2022,7 +2059,6 @@
         <w:rPr>
           <w:noProof/>
         </w:rPr>
-        <w:lastRenderedPageBreak/>
         <w:t>Die Obere Grenze von expOpt liegt bei k = 30 für n = 2.</w:t>
       </w:r>
       <w:r>
@@ -2066,7 +2102,13 @@
         <w:spacing w:after="0" w:line="240" w:lineRule="auto"/>
       </w:pPr>
       <w:r>
-        <w:t>Daraus ist zu entnehmen, dass die optimierte Version von expOpt keine höheren Zahlen benötigt, als exp und so die selben Grenzen hat wie exp, dafür aber wesentlich schneller ist.</w:t>
+        <w:t>Daraus ist zu entnehmen, dass die optimierte Version von expOpt keine höheren Zahle</w:t>
+      </w:r>
+      <w:r>
+        <w:t>n zur Berechnung benötigt als exp und so dies</w:t>
+      </w:r>
+      <w:r>
+        <w:t>elben Grenzen hat wie exp, dafür aber wesentlich schneller ist.</w:t>
       </w:r>
     </w:p>
     <w:p>
@@ -2601,8 +2643,9 @@
       <w:r>
         <w:t>Da 0 offensichtlich kleiner als Unendlich ist, ist die Aussage wahr.</w:t>
       </w:r>
+      <w:bookmarkStart w:id="0" w:name="_GoBack"/>
+      <w:bookmarkEnd w:id="0"/>
     </w:p>
-    <w:p/>
     <w:p>
       <w:pPr>
         <w:pStyle w:val="berschrift2"/>
@@ -5570,7 +5613,7 @@
         <w:noProof/>
         <w:color w:val="90C226" w:themeColor="accent1"/>
       </w:rPr>
-      <w:t>Übungsaufgabe 3</w:t>
+      <w:t>übungsaufgabe 2</w:t>
     </w:r>
     <w:r>
       <w:rPr>
@@ -5620,7 +5663,7 @@
         <w:noProof/>
         <w:color w:val="90C226" w:themeColor="accent1"/>
       </w:rPr>
-      <w:t>5</w:t>
+      <w:t>4</w:t>
     </w:r>
     <w:r>
       <w:rPr>
@@ -7434,7 +7477,17 @@
   <c:chart>
     <c:autoTitleDeleted val="0"/>
     <c:plotArea>
-      <c:layout/>
+      <c:layout>
+        <c:manualLayout>
+          <c:layoutTarget val="inner"/>
+          <c:xMode val="edge"/>
+          <c:yMode val="edge"/>
+          <c:x val="0.0472203127386854"/>
+          <c:y val="0.0801068090787717"/>
+          <c:w val="0.750308815564721"/>
+          <c:h val="0.829743244711233"/>
+        </c:manualLayout>
+      </c:layout>
       <c:lineChart>
         <c:grouping val="standard"/>
         <c:varyColors val="0"/>
@@ -7804,11 +7857,11 @@
         </c:dLbls>
         <c:marker val="1"/>
         <c:smooth val="0"/>
-        <c:axId val="2090325464"/>
-        <c:axId val="2090327832"/>
+        <c:axId val="2088115384"/>
+        <c:axId val="2084148584"/>
       </c:lineChart>
       <c:catAx>
-        <c:axId val="2090325464"/>
+        <c:axId val="2088115384"/>
         <c:scaling>
           <c:orientation val="minMax"/>
         </c:scaling>
@@ -7817,7 +7870,7 @@
         <c:majorTickMark val="out"/>
         <c:minorTickMark val="none"/>
         <c:tickLblPos val="nextTo"/>
-        <c:crossAx val="2090327832"/>
+        <c:crossAx val="2084148584"/>
         <c:crosses val="autoZero"/>
         <c:auto val="1"/>
         <c:lblAlgn val="ctr"/>
@@ -7825,7 +7878,7 @@
         <c:noMultiLvlLbl val="0"/>
       </c:catAx>
       <c:valAx>
-        <c:axId val="2090327832"/>
+        <c:axId val="2084148584"/>
         <c:scaling>
           <c:orientation val="minMax"/>
         </c:scaling>
@@ -7836,7 +7889,7 @@
         <c:majorTickMark val="out"/>
         <c:minorTickMark val="none"/>
         <c:tickLblPos val="nextTo"/>
-        <c:crossAx val="2090325464"/>
+        <c:crossAx val="2088115384"/>
         <c:crosses val="autoZero"/>
         <c:crossBetween val="between"/>
       </c:valAx>
@@ -8266,11 +8319,11 @@
         </c:dLbls>
         <c:marker val="1"/>
         <c:smooth val="0"/>
-        <c:axId val="2058795240"/>
-        <c:axId val="2058798216"/>
+        <c:axId val="2054259688"/>
+        <c:axId val="2054256696"/>
       </c:lineChart>
       <c:catAx>
-        <c:axId val="2058795240"/>
+        <c:axId val="2054259688"/>
         <c:scaling>
           <c:orientation val="minMax"/>
         </c:scaling>
@@ -8279,7 +8332,7 @@
         <c:majorTickMark val="out"/>
         <c:minorTickMark val="none"/>
         <c:tickLblPos val="nextTo"/>
-        <c:crossAx val="2058798216"/>
+        <c:crossAx val="2054256696"/>
         <c:crosses val="autoZero"/>
         <c:auto val="1"/>
         <c:lblAlgn val="ctr"/>
@@ -8287,7 +8340,7 @@
         <c:noMultiLvlLbl val="0"/>
       </c:catAx>
       <c:valAx>
-        <c:axId val="2058798216"/>
+        <c:axId val="2054256696"/>
         <c:scaling>
           <c:orientation val="minMax"/>
         </c:scaling>
@@ -8298,7 +8351,7 @@
         <c:majorTickMark val="out"/>
         <c:minorTickMark val="none"/>
         <c:tickLblPos val="nextTo"/>
-        <c:crossAx val="2058795240"/>
+        <c:crossAx val="2054259688"/>
         <c:crosses val="autoZero"/>
         <c:crossBetween val="between"/>
       </c:valAx>
@@ -8316,560 +8369,6 @@
     <c:autoUpdate val="0"/>
   </c:externalData>
 </c:chartSpace>
-</file>
-
-<file path=word/glossary/document.xml><?xml version="1.0" encoding="utf-8"?>
-<w:glossaryDocument xmlns:wpc="http://schemas.microsoft.com/office/word/2010/wordprocessingCanvas" xmlns:mo="http://schemas.microsoft.com/office/mac/office/2008/main" xmlns:mc="http://schemas.openxmlformats.org/markup-compatibility/2006" xmlns:mv="urn:schemas-microsoft-com:mac:vml" xmlns:o="urn:schemas-microsoft-com:office:office" xmlns:r="http://schemas.openxmlformats.org/officeDocument/2006/relationships" xmlns:m="http://schemas.openxmlformats.org/officeDocument/2006/math" xmlns:v="urn:schemas-microsoft-com:vml" xmlns:wp14="http://schemas.microsoft.com/office/word/2010/wordprocessingDrawing" xmlns:wp="http://schemas.openxmlformats.org/drawingml/2006/wordprocessingDrawing" xmlns:w10="urn:schemas-microsoft-com:office:word" xmlns:w="http://schemas.openxmlformats.org/wordprocessingml/2006/main" xmlns:w14="http://schemas.microsoft.com/office/word/2010/wordml" xmlns:wpg="http://schemas.microsoft.com/office/word/2010/wordprocessingGroup" xmlns:wpi="http://schemas.microsoft.com/office/word/2010/wordprocessingInk" xmlns:wne="http://schemas.microsoft.com/office/word/2006/wordml" xmlns:wps="http://schemas.microsoft.com/office/word/2010/wordprocessingShape" mc:Ignorable="w14 wp14"/>
-</file>
-
-<file path=word/glossary/fontTable.xml><?xml version="1.0" encoding="utf-8"?>
-<w:fonts xmlns:mc="http://schemas.openxmlformats.org/markup-compatibility/2006" xmlns:r="http://schemas.openxmlformats.org/officeDocument/2006/relationships" xmlns:w="http://schemas.openxmlformats.org/wordprocessingml/2006/main" xmlns:w14="http://schemas.microsoft.com/office/word/2010/wordml" mc:Ignorable="w14">
-  <w:font w:name="Trebuchet MS">
-    <w:panose1 w:val="020B0603020202020204"/>
-    <w:charset w:val="00"/>
-    <w:family w:val="auto"/>
-    <w:pitch w:val="variable"/>
-    <w:sig w:usb0="00000287" w:usb1="00000000" w:usb2="00000000" w:usb3="00000000" w:csb0="0000009F" w:csb1="00000000"/>
-  </w:font>
-  <w:font w:name="メイリオ">
-    <w:charset w:val="4E"/>
-    <w:family w:val="auto"/>
-    <w:pitch w:val="variable"/>
-    <w:sig w:usb0="00000001" w:usb1="08070000" w:usb2="00000010" w:usb3="00000000" w:csb0="00020000" w:csb1="00000000"/>
-  </w:font>
-  <w:font w:name="Times New Roman">
-    <w:panose1 w:val="02020603050405020304"/>
-    <w:charset w:val="00"/>
-    <w:family w:val="auto"/>
-    <w:pitch w:val="variable"/>
-    <w:sig w:usb0="E0002AFF" w:usb1="C0007841" w:usb2="00000009" w:usb3="00000000" w:csb0="000001FF" w:csb1="00000000"/>
-  </w:font>
-  <w:font w:name="Tahoma">
-    <w:panose1 w:val="020B0604030504040204"/>
-    <w:charset w:val="00"/>
-    <w:family w:val="auto"/>
-    <w:pitch w:val="variable"/>
-    <w:sig w:usb0="00000003" w:usb1="00000000" w:usb2="00000000" w:usb3="00000000" w:csb0="00000001" w:csb1="00000000"/>
-  </w:font>
-  <w:font w:name="Cambria Math">
-    <w:panose1 w:val="02040503050406030204"/>
-    <w:charset w:val="00"/>
-    <w:family w:val="auto"/>
-    <w:pitch w:val="variable"/>
-    <w:sig w:usb0="E00002FF" w:usb1="420024FF" w:usb2="00000000" w:usb3="00000000" w:csb0="0000019F" w:csb1="00000000"/>
-  </w:font>
-  <w:font w:name="Consolas">
-    <w:panose1 w:val="020B0609020204030204"/>
-    <w:charset w:val="00"/>
-    <w:family w:val="auto"/>
-    <w:pitch w:val="variable"/>
-    <w:sig w:usb0="E10002FF" w:usb1="4000FCFF" w:usb2="00000009" w:usb3="00000000" w:csb0="0000019F" w:csb1="00000000"/>
-  </w:font>
-  <w:font w:name="CMMI10">
-    <w:altName w:val="Cambria"/>
-    <w:panose1 w:val="00000000000000000000"/>
-    <w:charset w:val="00"/>
-    <w:family w:val="auto"/>
-    <w:notTrueType/>
-    <w:pitch w:val="default"/>
-    <w:sig w:usb0="00000003" w:usb1="00000000" w:usb2="00000000" w:usb3="00000000" w:csb0="00000001" w:csb1="00000000"/>
-  </w:font>
-  <w:font w:name="CMSY10">
-    <w:altName w:val="Cambria"/>
-    <w:panose1 w:val="00000000000000000000"/>
-    <w:charset w:val="00"/>
-    <w:family w:val="auto"/>
-    <w:notTrueType/>
-    <w:pitch w:val="default"/>
-    <w:sig w:usb0="00000003" w:usb1="00000000" w:usb2="00000000" w:usb3="00000000" w:csb0="00000001" w:csb1="00000000"/>
-  </w:font>
-  <w:font w:name="Wingdings 2">
-    <w:panose1 w:val="05020102010507070707"/>
-    <w:charset w:val="02"/>
-    <w:family w:val="auto"/>
-    <w:pitch w:val="variable"/>
-    <w:sig w:usb0="00000000" w:usb1="10000000" w:usb2="00000000" w:usb3="00000000" w:csb0="80000000" w:csb1="00000000"/>
-  </w:font>
-  <w:font w:name="Wingdings">
-    <w:panose1 w:val="05000000000000000000"/>
-    <w:charset w:val="02"/>
-    <w:family w:val="auto"/>
-    <w:pitch w:val="variable"/>
-    <w:sig w:usb0="00000000" w:usb1="10000000" w:usb2="00000000" w:usb3="00000000" w:csb0="80000000" w:csb1="00000000"/>
-  </w:font>
-  <w:font w:name="Arial">
-    <w:panose1 w:val="020B0604020202020204"/>
-    <w:charset w:val="00"/>
-    <w:family w:val="auto"/>
-    <w:pitch w:val="variable"/>
-    <w:sig w:usb0="E0002AFF" w:usb1="C0007843" w:usb2="00000009" w:usb3="00000000" w:csb0="000001FF" w:csb1="00000000"/>
-  </w:font>
-  <w:font w:name="Cambria">
-    <w:panose1 w:val="02040503050406030204"/>
-    <w:charset w:val="00"/>
-    <w:family w:val="auto"/>
-    <w:pitch w:val="variable"/>
-    <w:sig w:usb0="E00002FF" w:usb1="400004FF" w:usb2="00000000" w:usb3="00000000" w:csb0="0000019F" w:csb1="00000000"/>
-  </w:font>
-  <w:font w:name="ＭＳ 明朝">
-    <w:charset w:val="4E"/>
-    <w:family w:val="auto"/>
-    <w:pitch w:val="variable"/>
-    <w:sig w:usb0="00000001" w:usb1="08070000" w:usb2="00000010" w:usb3="00000000" w:csb0="00020000" w:csb1="00000000"/>
-  </w:font>
-  <w:font w:name="ＭＳ ゴシック">
-    <w:charset w:val="4E"/>
-    <w:family w:val="auto"/>
-    <w:pitch w:val="variable"/>
-    <w:sig w:usb0="00000001" w:usb1="08070000" w:usb2="00000010" w:usb3="00000000" w:csb0="00020000" w:csb1="00000000"/>
-  </w:font>
-  <w:font w:name="Calibri">
-    <w:panose1 w:val="020F0502020204030204"/>
-    <w:charset w:val="00"/>
-    <w:family w:val="auto"/>
-    <w:pitch w:val="variable"/>
-    <w:sig w:usb0="E10002FF" w:usb1="4000ACFF" w:usb2="00000009" w:usb3="00000000" w:csb0="0000019F" w:csb1="00000000"/>
-  </w:font>
-</w:fonts>
-</file>
-
-<file path=word/glossary/settings.xml><?xml version="1.0" encoding="utf-8"?>
-<w:settings xmlns:mc="http://schemas.openxmlformats.org/markup-compatibility/2006" xmlns:o="urn:schemas-microsoft-com:office:office" xmlns:r="http://schemas.openxmlformats.org/officeDocument/2006/relationships" xmlns:m="http://schemas.openxmlformats.org/officeDocument/2006/math" xmlns:v="urn:schemas-microsoft-com:vml" xmlns:w10="urn:schemas-microsoft-com:office:word" xmlns:w="http://schemas.openxmlformats.org/wordprocessingml/2006/main" xmlns:w14="http://schemas.microsoft.com/office/word/2010/wordml" xmlns:sl="http://schemas.openxmlformats.org/schemaLibrary/2006/main" mc:Ignorable="w14">
-  <w:view w:val="normal"/>
-  <w:defaultTabStop w:val="708"/>
-  <w:hyphenationZone w:val="425"/>
-  <w:characterSpacingControl w:val="doNotCompress"/>
-  <w:compat>
-    <w:useFELayout/>
-    <w:compatSetting w:name="compatibilityMode" w:uri="http://schemas.microsoft.com/office/word" w:val="14"/>
-    <w:compatSetting w:name="overrideTableStyleFontSizeAndJustification" w:uri="http://schemas.microsoft.com/office/word" w:val="1"/>
-    <w:compatSetting w:name="enableOpenTypeFeatures" w:uri="http://schemas.microsoft.com/office/word" w:val="1"/>
-    <w:compatSetting w:name="doNotFlipMirrorIndents" w:uri="http://schemas.microsoft.com/office/word" w:val="1"/>
-  </w:compat>
-  <w:rsids>
-    <w:rsidRoot w:val="00DB72E1"/>
-    <w:rsid w:val="00AE11D4"/>
-    <w:rsid w:val="00DB72E1"/>
-  </w:rsids>
-  <m:mathPr>
-    <m:mathFont m:val="Cambria Math"/>
-    <m:brkBin m:val="before"/>
-    <m:brkBinSub m:val="--"/>
-    <m:smallFrac m:val="0"/>
-    <m:dispDef/>
-    <m:lMargin m:val="0"/>
-    <m:rMargin m:val="0"/>
-    <m:defJc m:val="centerGroup"/>
-    <m:wrapIndent m:val="1440"/>
-    <m:intLim m:val="subSup"/>
-    <m:naryLim m:val="undOvr"/>
-  </m:mathPr>
-  <w:themeFontLang w:val="de-DE" w:eastAsia="ja-JP"/>
-  <w:clrSchemeMapping w:bg1="light1" w:t1="dark1" w:bg2="light2" w:t2="dark2" w:accent1="accent1" w:accent2="accent2" w:accent3="accent3" w:accent4="accent4" w:accent5="accent5" w:accent6="accent6" w:hyperlink="hyperlink" w:followedHyperlink="followedHyperlink"/>
-  <w:doNotAutoCompressPictures/>
-  <w:decimalSymbol w:val=","/>
-  <w:listSeparator w:val=";"/>
-  <w14:defaultImageDpi w14:val="300"/>
-</w:settings>
-</file>
-
-<file path=word/glossary/styles.xml><?xml version="1.0" encoding="utf-8"?>
-<w:styles xmlns:mc="http://schemas.openxmlformats.org/markup-compatibility/2006" xmlns:r="http://schemas.openxmlformats.org/officeDocument/2006/relationships" xmlns:w="http://schemas.openxmlformats.org/wordprocessingml/2006/main" xmlns:w14="http://schemas.microsoft.com/office/word/2010/wordml" mc:Ignorable="w14">
-  <w:docDefaults>
-    <w:rPrDefault>
-      <w:rPr>
-        <w:rFonts w:asciiTheme="minorHAnsi" w:eastAsiaTheme="minorEastAsia" w:hAnsiTheme="minorHAnsi" w:cstheme="minorBidi"/>
-        <w:sz w:val="24"/>
-        <w:szCs w:val="24"/>
-        <w:lang w:val="de-DE" w:eastAsia="ja-JP" w:bidi="ar-SA"/>
-      </w:rPr>
-    </w:rPrDefault>
-    <w:pPrDefault/>
-  </w:docDefaults>
-  <w:latentStyles w:defLockedState="0" w:defUIPriority="99" w:defSemiHidden="1" w:defUnhideWhenUsed="1" w:defQFormat="0" w:count="276">
-    <w:lsdException w:name="Normal" w:semiHidden="0" w:uiPriority="0" w:unhideWhenUsed="0" w:qFormat="1"/>
-    <w:lsdException w:name="heading 1" w:semiHidden="0" w:uiPriority="9" w:unhideWhenUsed="0" w:qFormat="1"/>
-    <w:lsdException w:name="heading 2" w:uiPriority="9" w:qFormat="1"/>
-    <w:lsdException w:name="heading 3" w:uiPriority="9" w:qFormat="1"/>
-    <w:lsdException w:name="heading 4" w:uiPriority="9" w:qFormat="1"/>
-    <w:lsdException w:name="heading 5" w:uiPriority="9" w:qFormat="1"/>
-    <w:lsdException w:name="heading 6" w:uiPriority="9" w:qFormat="1"/>
-    <w:lsdException w:name="heading 7" w:uiPriority="9" w:qFormat="1"/>
-    <w:lsdException w:name="heading 8" w:uiPriority="9" w:qFormat="1"/>
-    <w:lsdException w:name="heading 9" w:uiPriority="9" w:qFormat="1"/>
-    <w:lsdException w:name="toc 1" w:uiPriority="39"/>
-    <w:lsdException w:name="toc 2" w:uiPriority="39"/>
-    <w:lsdException w:name="toc 3" w:uiPriority="39"/>
-    <w:lsdException w:name="toc 4" w:uiPriority="39"/>
-    <w:lsdException w:name="toc 5" w:uiPriority="39"/>
-    <w:lsdException w:name="toc 6" w:uiPriority="39"/>
-    <w:lsdException w:name="toc 7" w:uiPriority="39"/>
-    <w:lsdException w:name="toc 8" w:uiPriority="39"/>
-    <w:lsdException w:name="toc 9" w:uiPriority="39"/>
-    <w:lsdException w:name="caption" w:uiPriority="35" w:qFormat="1"/>
-    <w:lsdException w:name="Title" w:semiHidden="0" w:uiPriority="10" w:unhideWhenUsed="0" w:qFormat="1"/>
-    <w:lsdException w:name="Default Paragraph Font" w:uiPriority="1"/>
-    <w:lsdException w:name="Subtitle" w:semiHidden="0" w:uiPriority="11" w:unhideWhenUsed="0" w:qFormat="1"/>
-    <w:lsdException w:name="Strong" w:semiHidden="0" w:uiPriority="22" w:unhideWhenUsed="0" w:qFormat="1"/>
-    <w:lsdException w:name="Emphasis" w:semiHidden="0" w:uiPriority="20" w:unhideWhenUsed="0" w:qFormat="1"/>
-    <w:lsdException w:name="Table Grid" w:semiHidden="0" w:uiPriority="59" w:unhideWhenUsed="0"/>
-    <w:lsdException w:name="Placeholder Text" w:unhideWhenUsed="0"/>
-    <w:lsdException w:name="No Spacing" w:semiHidden="0" w:uiPriority="1" w:unhideWhenUsed="0" w:qFormat="1"/>
-    <w:lsdException w:name="Light Shading" w:semiHidden="0" w:uiPriority="60" w:unhideWhenUsed="0"/>
-    <w:lsdException w:name="Light List" w:semiHidden="0" w:uiPriority="61" w:unhideWhenUsed="0"/>
-    <w:lsdException w:name="Light Grid" w:semiHidden="0" w:uiPriority="62" w:unhideWhenUsed="0"/>
-    <w:lsdException w:name="Medium Shading 1" w:semiHidden="0" w:uiPriority="63" w:unhideWhenUsed="0"/>
-    <w:lsdException w:name="Medium Shading 2" w:semiHidden="0" w:uiPriority="64" w:unhideWhenUsed="0"/>
-    <w:lsdException w:name="Medium List 1" w:semiHidden="0" w:uiPriority="65" w:unhideWhenUsed="0"/>
-    <w:lsdException w:name="Medium List 2" w:semiHidden="0" w:uiPriority="66" w:unhideWhenUsed="0"/>
-    <w:lsdException w:name="Medium Grid 1" w:semiHidden="0" w:uiPriority="67" w:unhideWhenUsed="0"/>
-    <w:lsdException w:name="Medium Grid 2" w:semiHidden="0" w:uiPriority="68" w:unhideWhenUsed="0"/>
-    <w:lsdException w:name="Medium Grid 3" w:semiHidden="0" w:uiPriority="69" w:unhideWhenUsed="0"/>
-    <w:lsdException w:name="Dark List" w:semiHidden="0" w:uiPriority="70" w:unhideWhenUsed="0"/>
-    <w:lsdException w:name="Colorful Shading" w:semiHidden="0" w:uiPriority="71" w:unhideWhenUsed="0"/>
-    <w:lsdException w:name="Colorful List" w:semiHidden="0" w:uiPriority="72" w:unhideWhenUsed="0"/>
-    <w:lsdException w:name="Colorful Grid" w:semiHidden="0" w:uiPriority="73" w:unhideWhenUsed="0"/>
-    <w:lsdException w:name="Light Shading Accent 1" w:semiHidden="0" w:uiPriority="60" w:unhideWhenUsed="0"/>
-    <w:lsdException w:name="Light List Accent 1" w:semiHidden="0" w:uiPriority="61" w:unhideWhenUsed="0"/>
-    <w:lsdException w:name="Light Grid Accent 1" w:semiHidden="0" w:uiPriority="62" w:unhideWhenUsed="0"/>
-    <w:lsdException w:name="Medium Shading 1 Accent 1" w:semiHidden="0" w:uiPriority="63" w:unhideWhenUsed="0"/>
-    <w:lsdException w:name="Medium Shading 2 Accent 1" w:semiHidden="0" w:uiPriority="64" w:unhideWhenUsed="0"/>
-    <w:lsdException w:name="Medium List 1 Accent 1" w:semiHidden="0" w:uiPriority="65" w:unhideWhenUsed="0"/>
-    <w:lsdException w:name="Revision" w:unhideWhenUsed="0"/>
-    <w:lsdException w:name="List Paragraph" w:semiHidden="0" w:uiPriority="34" w:unhideWhenUsed="0" w:qFormat="1"/>
-    <w:lsdException w:name="Quote" w:semiHidden="0" w:uiPriority="29" w:unhideWhenUsed="0" w:qFormat="1"/>
-    <w:lsdException w:name="Intense Quote" w:semiHidden="0" w:uiPriority="30" w:unhideWhenUsed="0" w:qFormat="1"/>
-    <w:lsdException w:name="Medium List 2 Accent 1" w:semiHidden="0" w:uiPriority="66" w:unhideWhenUsed="0"/>
-    <w:lsdException w:name="Medium Grid 1 Accent 1" w:semiHidden="0" w:uiPriority="67" w:unhideWhenUsed="0"/>
-    <w:lsdException w:name="Medium Grid 2 Accent 1" w:semiHidden="0" w:uiPriority="68" w:unhideWhenUsed="0"/>
-    <w:lsdException w:name="Medium Grid 3 Accent 1" w:semiHidden="0" w:uiPriority="69" w:unhideWhenUsed="0"/>
-    <w:lsdException w:name="Dark List Accent 1" w:semiHidden="0" w:uiPriority="70" w:unhideWhenUsed="0"/>
-    <w:lsdException w:name="Colorful Shading Accent 1" w:semiHidden="0" w:uiPriority="71" w:unhideWhenUsed="0"/>
-    <w:lsdException w:name="Colorful List Accent 1" w:semiHidden="0" w:uiPriority="72" w:unhideWhenUsed="0"/>
-    <w:lsdException w:name="Colorful Grid Accent 1" w:semiHidden="0" w:uiPriority="73" w:unhideWhenUsed="0"/>
-    <w:lsdException w:name="Light Shading Accent 2" w:semiHidden="0" w:uiPriority="60" w:unhideWhenUsed="0"/>
-    <w:lsdException w:name="Light List Accent 2" w:semiHidden="0" w:uiPriority="61" w:unhideWhenUsed="0"/>
-    <w:lsdException w:name="Light Grid Accent 2" w:semiHidden="0" w:uiPriority="62" w:unhideWhenUsed="0"/>
-    <w:lsdException w:name="Medium Shading 1 Accent 2" w:semiHidden="0" w:uiPriority="63" w:unhideWhenUsed="0"/>
-    <w:lsdException w:name="Medium Shading 2 Accent 2" w:semiHidden="0" w:uiPriority="64" w:unhideWhenUsed="0"/>
-    <w:lsdException w:name="Medium List 1 Accent 2" w:semiHidden="0" w:uiPriority="65" w:unhideWhenUsed="0"/>
-    <w:lsdException w:name="Medium List 2 Accent 2" w:semiHidden="0" w:uiPriority="66" w:unhideWhenUsed="0"/>
-    <w:lsdException w:name="Medium Grid 1 Accent 2" w:semiHidden="0" w:uiPriority="67" w:unhideWhenUsed="0"/>
-    <w:lsdException w:name="Medium Grid 2 Accent 2" w:semiHidden="0" w:uiPriority="68" w:unhideWhenUsed="0"/>
-    <w:lsdException w:name="Medium Grid 3 Accent 2" w:semiHidden="0" w:uiPriority="69" w:unhideWhenUsed="0"/>
-    <w:lsdException w:name="Dark List Accent 2" w:semiHidden="0" w:uiPriority="70" w:unhideWhenUsed="0"/>
-    <w:lsdException w:name="Colorful Shading Accent 2" w:semiHidden="0" w:uiPriority="71" w:unhideWhenUsed="0"/>
-    <w:lsdException w:name="Colorful List Accent 2" w:semiHidden="0" w:uiPriority="72" w:unhideWhenUsed="0"/>
-    <w:lsdException w:name="Colorful Grid Accent 2" w:semiHidden="0" w:uiPriority="73" w:unhideWhenUsed="0"/>
-    <w:lsdException w:name="Light Shading Accent 3" w:semiHidden="0" w:uiPriority="60" w:unhideWhenUsed="0"/>
-    <w:lsdException w:name="Light List Accent 3" w:semiHidden="0" w:uiPriority="61" w:unhideWhenUsed="0"/>
-    <w:lsdException w:name="Light Grid Accent 3" w:semiHidden="0" w:uiPriority="62" w:unhideWhenUsed="0"/>
-    <w:lsdException w:name="Medium Shading 1 Accent 3" w:semiHidden="0" w:uiPriority="63" w:unhideWhenUsed="0"/>
-    <w:lsdException w:name="Medium Shading 2 Accent 3" w:semiHidden="0" w:uiPriority="64" w:unhideWhenUsed="0"/>
-    <w:lsdException w:name="Medium List 1 Accent 3" w:semiHidden="0" w:uiPriority="65" w:unhideWhenUsed="0"/>
-    <w:lsdException w:name="Medium List 2 Accent 3" w:semiHidden="0" w:uiPriority="66" w:unhideWhenUsed="0"/>
-    <w:lsdException w:name="Medium Grid 1 Accent 3" w:semiHidden="0" w:uiPriority="67" w:unhideWhenUsed="0"/>
-    <w:lsdException w:name="Medium Grid 2 Accent 3" w:semiHidden="0" w:uiPriority="68" w:unhideWhenUsed="0"/>
-    <w:lsdException w:name="Medium Grid 3 Accent 3" w:semiHidden="0" w:uiPriority="69" w:unhideWhenUsed="0"/>
-    <w:lsdException w:name="Dark List Accent 3" w:semiHidden="0" w:uiPriority="70" w:unhideWhenUsed="0"/>
-    <w:lsdException w:name="Colorful Shading Accent 3" w:semiHidden="0" w:uiPriority="71" w:unhideWhenUsed="0"/>
-    <w:lsdException w:name="Colorful List Accent 3" w:semiHidden="0" w:uiPriority="72" w:unhideWhenUsed="0"/>
-    <w:lsdException w:name="Colorful Grid Accent 3" w:semiHidden="0" w:uiPriority="73" w:unhideWhenUsed="0"/>
-    <w:lsdException w:name="Light Shading Accent 4" w:semiHidden="0" w:uiPriority="60" w:unhideWhenUsed="0"/>
-    <w:lsdException w:name="Light List Accent 4" w:semiHidden="0" w:uiPriority="61" w:unhideWhenUsed="0"/>
-    <w:lsdException w:name="Light Grid Accent 4" w:semiHidden="0" w:uiPriority="62" w:unhideWhenUsed="0"/>
-    <w:lsdException w:name="Medium Shading 1 Accent 4" w:semiHidden="0" w:uiPriority="63" w:unhideWhenUsed="0"/>
-    <w:lsdException w:name="Medium Shading 2 Accent 4" w:semiHidden="0" w:uiPriority="64" w:unhideWhenUsed="0"/>
-    <w:lsdException w:name="Medium List 1 Accent 4" w:semiHidden="0" w:uiPriority="65" w:unhideWhenUsed="0"/>
-    <w:lsdException w:name="Medium List 2 Accent 4" w:semiHidden="0" w:uiPriority="66" w:unhideWhenUsed="0"/>
-    <w:lsdException w:name="Medium Grid 1 Accent 4" w:semiHidden="0" w:uiPriority="67" w:unhideWhenUsed="0"/>
-    <w:lsdException w:name="Medium Grid 2 Accent 4" w:semiHidden="0" w:uiPriority="68" w:unhideWhenUsed="0"/>
-    <w:lsdException w:name="Medium Grid 3 Accent 4" w:semiHidden="0" w:uiPriority="69" w:unhideWhenUsed="0"/>
-    <w:lsdException w:name="Dark List Accent 4" w:semiHidden="0" w:uiPriority="70" w:unhideWhenUsed="0"/>
-    <w:lsdException w:name="Colorful Shading Accent 4" w:semiHidden="0" w:uiPriority="71" w:unhideWhenUsed="0"/>
-    <w:lsdException w:name="Colorful List Accent 4" w:semiHidden="0" w:uiPriority="72" w:unhideWhenUsed="0"/>
-    <w:lsdException w:name="Colorful Grid Accent 4" w:semiHidden="0" w:uiPriority="73" w:unhideWhenUsed="0"/>
-    <w:lsdException w:name="Light Shading Accent 5" w:semiHidden="0" w:uiPriority="60" w:unhideWhenUsed="0"/>
-    <w:lsdException w:name="Light List Accent 5" w:semiHidden="0" w:uiPriority="61" w:unhideWhenUsed="0"/>
-    <w:lsdException w:name="Light Grid Accent 5" w:semiHidden="0" w:uiPriority="62" w:unhideWhenUsed="0"/>
-    <w:lsdException w:name="Medium Shading 1 Accent 5" w:semiHidden="0" w:uiPriority="63" w:unhideWhenUsed="0"/>
-    <w:lsdException w:name="Medium Shading 2 Accent 5" w:semiHidden="0" w:uiPriority="64" w:unhideWhenUsed="0"/>
-    <w:lsdException w:name="Medium List 1 Accent 5" w:semiHidden="0" w:uiPriority="65" w:unhideWhenUsed="0"/>
-    <w:lsdException w:name="Medium List 2 Accent 5" w:semiHidden="0" w:uiPriority="66" w:unhideWhenUsed="0"/>
-    <w:lsdException w:name="Medium Grid 1 Accent 5" w:semiHidden="0" w:uiPriority="67" w:unhideWhenUsed="0"/>
-    <w:lsdException w:name="Medium Grid 2 Accent 5" w:semiHidden="0" w:uiPriority="68" w:unhideWhenUsed="0"/>
-    <w:lsdException w:name="Medium Grid 3 Accent 5" w:semiHidden="0" w:uiPriority="69" w:unhideWhenUsed="0"/>
-    <w:lsdException w:name="Dark List Accent 5" w:semiHidden="0" w:uiPriority="70" w:unhideWhenUsed="0"/>
-    <w:lsdException w:name="Colorful Shading Accent 5" w:semiHidden="0" w:uiPriority="71" w:unhideWhenUsed="0"/>
-    <w:lsdException w:name="Colorful List Accent 5" w:semiHidden="0" w:uiPriority="72" w:unhideWhenUsed="0"/>
-    <w:lsdException w:name="Colorful Grid Accent 5" w:semiHidden="0" w:uiPriority="73" w:unhideWhenUsed="0"/>
-    <w:lsdException w:name="Light Shading Accent 6" w:semiHidden="0" w:uiPriority="60" w:unhideWhenUsed="0"/>
-    <w:lsdException w:name="Light List Accent 6" w:semiHidden="0" w:uiPriority="61" w:unhideWhenUsed="0"/>
-    <w:lsdException w:name="Light Grid Accent 6" w:semiHidden="0" w:uiPriority="62" w:unhideWhenUsed="0"/>
-    <w:lsdException w:name="Medium Shading 1 Accent 6" w:semiHidden="0" w:uiPriority="63" w:unhideWhenUsed="0"/>
-    <w:lsdException w:name="Medium Shading 2 Accent 6" w:semiHidden="0" w:uiPriority="64" w:unhideWhenUsed="0"/>
-    <w:lsdException w:name="Medium List 1 Accent 6" w:semiHidden="0" w:uiPriority="65" w:unhideWhenUsed="0"/>
-    <w:lsdException w:name="Medium List 2 Accent 6" w:semiHidden="0" w:uiPriority="66" w:unhideWhenUsed="0"/>
-    <w:lsdException w:name="Medium Grid 1 Accent 6" w:semiHidden="0" w:uiPriority="67" w:unhideWhenUsed="0"/>
-    <w:lsdException w:name="Medium Grid 2 Accent 6" w:semiHidden="0" w:uiPriority="68" w:unhideWhenUsed="0"/>
-    <w:lsdException w:name="Medium Grid 3 Accent 6" w:semiHidden="0" w:uiPriority="69" w:unhideWhenUsed="0"/>
-    <w:lsdException w:name="Dark List Accent 6" w:semiHidden="0" w:uiPriority="70" w:unhideWhenUsed="0"/>
-    <w:lsdException w:name="Colorful Shading Accent 6" w:semiHidden="0" w:uiPriority="71" w:unhideWhenUsed="0"/>
-    <w:lsdException w:name="Colorful List Accent 6" w:semiHidden="0" w:uiPriority="72" w:unhideWhenUsed="0"/>
-    <w:lsdException w:name="Colorful Grid Accent 6" w:semiHidden="0" w:uiPriority="73" w:unhideWhenUsed="0"/>
-    <w:lsdException w:name="Subtle Emphasis" w:semiHidden="0" w:uiPriority="19" w:unhideWhenUsed="0" w:qFormat="1"/>
-    <w:lsdException w:name="Intense Emphasis" w:semiHidden="0" w:uiPriority="21" w:unhideWhenUsed="0" w:qFormat="1"/>
-    <w:lsdException w:name="Subtle Reference" w:semiHidden="0" w:uiPriority="31" w:unhideWhenUsed="0" w:qFormat="1"/>
-    <w:lsdException w:name="Intense Reference" w:semiHidden="0" w:uiPriority="32" w:unhideWhenUsed="0" w:qFormat="1"/>
-    <w:lsdException w:name="Book Title" w:semiHidden="0" w:uiPriority="33" w:unhideWhenUsed="0" w:qFormat="1"/>
-    <w:lsdException w:name="Bibliography" w:uiPriority="37"/>
-    <w:lsdException w:name="TOC Heading" w:uiPriority="39" w:qFormat="1"/>
-  </w:latentStyles>
-  <w:style w:type="paragraph" w:default="1" w:styleId="Standard">
-    <w:name w:val="Normal"/>
-    <w:qFormat/>
-  </w:style>
-  <w:style w:type="character" w:default="1" w:styleId="Absatzstandardschriftart">
-    <w:name w:val="Default Paragraph Font"/>
-    <w:uiPriority w:val="1"/>
-    <w:semiHidden/>
-    <w:unhideWhenUsed/>
-  </w:style>
-  <w:style w:type="table" w:default="1" w:styleId="NormaleTabelle">
-    <w:name w:val="Normal Table"/>
-    <w:uiPriority w:val="99"/>
-    <w:semiHidden/>
-    <w:unhideWhenUsed/>
-    <w:tblPr>
-      <w:tblInd w:w="0" w:type="dxa"/>
-      <w:tblCellMar>
-        <w:top w:w="0" w:type="dxa"/>
-        <w:left w:w="108" w:type="dxa"/>
-        <w:bottom w:w="0" w:type="dxa"/>
-        <w:right w:w="108" w:type="dxa"/>
-      </w:tblCellMar>
-    </w:tblPr>
-  </w:style>
-  <w:style w:type="numbering" w:default="1" w:styleId="KeineListe">
-    <w:name w:val="No List"/>
-    <w:uiPriority w:val="99"/>
-    <w:semiHidden/>
-    <w:unhideWhenUsed/>
-  </w:style>
-  <w:style w:type="character" w:styleId="Platzhaltertext">
-    <w:name w:val="Placeholder Text"/>
-    <w:basedOn w:val="Absatzstandardschriftart"/>
-    <w:uiPriority w:val="99"/>
-    <w:semiHidden/>
-    <w:rsid w:val="00AE11D4"/>
-    <w:rPr>
-      <w:color w:val="808080"/>
-    </w:rPr>
-  </w:style>
-</w:styles>
-</file>
-
-<file path=word/glossary/stylesWithEffects.xml><?xml version="1.0" encoding="utf-8"?>
-<w:styles xmlns:wpc="http://schemas.microsoft.com/office/word/2010/wordprocessingCanvas" xmlns:mo="http://schemas.microsoft.com/office/mac/office/2008/main" xmlns:mc="http://schemas.openxmlformats.org/markup-compatibility/2006" xmlns:mv="urn:schemas-microsoft-com:mac:vml" xmlns:o="urn:schemas-microsoft-com:office:office" xmlns:r="http://schemas.openxmlformats.org/officeDocument/2006/relationships" xmlns:m="http://schemas.openxmlformats.org/officeDocument/2006/math" xmlns:v="urn:schemas-microsoft-com:vml" xmlns:wp14="http://schemas.microsoft.com/office/word/2010/wordprocessingDrawing" xmlns:wp="http://schemas.openxmlformats.org/drawingml/2006/wordprocessingDrawing" xmlns:w10="urn:schemas-microsoft-com:office:word" xmlns:w="http://schemas.openxmlformats.org/wordprocessingml/2006/main" xmlns:w14="http://schemas.microsoft.com/office/word/2010/wordml" xmlns:wpg="http://schemas.microsoft.com/office/word/2010/wordprocessingGroup" xmlns:wpi="http://schemas.microsoft.com/office/word/2010/wordprocessingInk" xmlns:wne="http://schemas.microsoft.com/office/word/2006/wordml" xmlns:wps="http://schemas.microsoft.com/office/word/2010/wordprocessingShape" mc:Ignorable="w14 wp14">
-  <w:docDefaults>
-    <w:rPrDefault>
-      <w:rPr>
-        <w:rFonts w:asciiTheme="minorHAnsi" w:eastAsiaTheme="minorEastAsia" w:hAnsiTheme="minorHAnsi" w:cstheme="minorBidi"/>
-        <w:sz w:val="24"/>
-        <w:szCs w:val="24"/>
-        <w:lang w:val="de-DE" w:eastAsia="ja-JP" w:bidi="ar-SA"/>
-      </w:rPr>
-    </w:rPrDefault>
-    <w:pPrDefault/>
-  </w:docDefaults>
-  <w:latentStyles w:defLockedState="0" w:defUIPriority="99" w:defSemiHidden="1" w:defUnhideWhenUsed="1" w:defQFormat="0" w:count="276">
-    <w:lsdException w:name="Normal" w:semiHidden="0" w:uiPriority="0" w:unhideWhenUsed="0" w:qFormat="1"/>
-    <w:lsdException w:name="heading 1" w:semiHidden="0" w:uiPriority="9" w:unhideWhenUsed="0" w:qFormat="1"/>
-    <w:lsdException w:name="heading 2" w:uiPriority="9" w:qFormat="1"/>
-    <w:lsdException w:name="heading 3" w:uiPriority="9" w:qFormat="1"/>
-    <w:lsdException w:name="heading 4" w:uiPriority="9" w:qFormat="1"/>
-    <w:lsdException w:name="heading 5" w:uiPriority="9" w:qFormat="1"/>
-    <w:lsdException w:name="heading 6" w:uiPriority="9" w:qFormat="1"/>
-    <w:lsdException w:name="heading 7" w:uiPriority="9" w:qFormat="1"/>
-    <w:lsdException w:name="heading 8" w:uiPriority="9" w:qFormat="1"/>
-    <w:lsdException w:name="heading 9" w:uiPriority="9" w:qFormat="1"/>
-    <w:lsdException w:name="toc 1" w:uiPriority="39"/>
-    <w:lsdException w:name="toc 2" w:uiPriority="39"/>
-    <w:lsdException w:name="toc 3" w:uiPriority="39"/>
-    <w:lsdException w:name="toc 4" w:uiPriority="39"/>
-    <w:lsdException w:name="toc 5" w:uiPriority="39"/>
-    <w:lsdException w:name="toc 6" w:uiPriority="39"/>
-    <w:lsdException w:name="toc 7" w:uiPriority="39"/>
-    <w:lsdException w:name="toc 8" w:uiPriority="39"/>
-    <w:lsdException w:name="toc 9" w:uiPriority="39"/>
-    <w:lsdException w:name="caption" w:uiPriority="35" w:qFormat="1"/>
-    <w:lsdException w:name="Title" w:semiHidden="0" w:uiPriority="10" w:unhideWhenUsed="0" w:qFormat="1"/>
-    <w:lsdException w:name="Default Paragraph Font" w:uiPriority="1"/>
-    <w:lsdException w:name="Subtitle" w:semiHidden="0" w:uiPriority="11" w:unhideWhenUsed="0" w:qFormat="1"/>
-    <w:lsdException w:name="Strong" w:semiHidden="0" w:uiPriority="22" w:unhideWhenUsed="0" w:qFormat="1"/>
-    <w:lsdException w:name="Emphasis" w:semiHidden="0" w:uiPriority="20" w:unhideWhenUsed="0" w:qFormat="1"/>
-    <w:lsdException w:name="Table Grid" w:semiHidden="0" w:uiPriority="59" w:unhideWhenUsed="0"/>
-    <w:lsdException w:name="Placeholder Text" w:unhideWhenUsed="0"/>
-    <w:lsdException w:name="No Spacing" w:semiHidden="0" w:uiPriority="1" w:unhideWhenUsed="0" w:qFormat="1"/>
-    <w:lsdException w:name="Light Shading" w:semiHidden="0" w:uiPriority="60" w:unhideWhenUsed="0"/>
-    <w:lsdException w:name="Light List" w:semiHidden="0" w:uiPriority="61" w:unhideWhenUsed="0"/>
-    <w:lsdException w:name="Light Grid" w:semiHidden="0" w:uiPriority="62" w:unhideWhenUsed="0"/>
-    <w:lsdException w:name="Medium Shading 1" w:semiHidden="0" w:uiPriority="63" w:unhideWhenUsed="0"/>
-    <w:lsdException w:name="Medium Shading 2" w:semiHidden="0" w:uiPriority="64" w:unhideWhenUsed="0"/>
-    <w:lsdException w:name="Medium List 1" w:semiHidden="0" w:uiPriority="65" w:unhideWhenUsed="0"/>
-    <w:lsdException w:name="Medium List 2" w:semiHidden="0" w:uiPriority="66" w:unhideWhenUsed="0"/>
-    <w:lsdException w:name="Medium Grid 1" w:semiHidden="0" w:uiPriority="67" w:unhideWhenUsed="0"/>
-    <w:lsdException w:name="Medium Grid 2" w:semiHidden="0" w:uiPriority="68" w:unhideWhenUsed="0"/>
-    <w:lsdException w:name="Medium Grid 3" w:semiHidden="0" w:uiPriority="69" w:unhideWhenUsed="0"/>
-    <w:lsdException w:name="Dark List" w:semiHidden="0" w:uiPriority="70" w:unhideWhenUsed="0"/>
-    <w:lsdException w:name="Colorful Shading" w:semiHidden="0" w:uiPriority="71" w:unhideWhenUsed="0"/>
-    <w:lsdException w:name="Colorful List" w:semiHidden="0" w:uiPriority="72" w:unhideWhenUsed="0"/>
-    <w:lsdException w:name="Colorful Grid" w:semiHidden="0" w:uiPriority="73" w:unhideWhenUsed="0"/>
-    <w:lsdException w:name="Light Shading Accent 1" w:semiHidden="0" w:uiPriority="60" w:unhideWhenUsed="0"/>
-    <w:lsdException w:name="Light List Accent 1" w:semiHidden="0" w:uiPriority="61" w:unhideWhenUsed="0"/>
-    <w:lsdException w:name="Light Grid Accent 1" w:semiHidden="0" w:uiPriority="62" w:unhideWhenUsed="0"/>
-    <w:lsdException w:name="Medium Shading 1 Accent 1" w:semiHidden="0" w:uiPriority="63" w:unhideWhenUsed="0"/>
-    <w:lsdException w:name="Medium Shading 2 Accent 1" w:semiHidden="0" w:uiPriority="64" w:unhideWhenUsed="0"/>
-    <w:lsdException w:name="Medium List 1 Accent 1" w:semiHidden="0" w:uiPriority="65" w:unhideWhenUsed="0"/>
-    <w:lsdException w:name="Revision" w:unhideWhenUsed="0"/>
-    <w:lsdException w:name="List Paragraph" w:semiHidden="0" w:uiPriority="34" w:unhideWhenUsed="0" w:qFormat="1"/>
-    <w:lsdException w:name="Quote" w:semiHidden="0" w:uiPriority="29" w:unhideWhenUsed="0" w:qFormat="1"/>
-    <w:lsdException w:name="Intense Quote" w:semiHidden="0" w:uiPriority="30" w:unhideWhenUsed="0" w:qFormat="1"/>
-    <w:lsdException w:name="Medium List 2 Accent 1" w:semiHidden="0" w:uiPriority="66" w:unhideWhenUsed="0"/>
-    <w:lsdException w:name="Medium Grid 1 Accent 1" w:semiHidden="0" w:uiPriority="67" w:unhideWhenUsed="0"/>
-    <w:lsdException w:name="Medium Grid 2 Accent 1" w:semiHidden="0" w:uiPriority="68" w:unhideWhenUsed="0"/>
-    <w:lsdException w:name="Medium Grid 3 Accent 1" w:semiHidden="0" w:uiPriority="69" w:unhideWhenUsed="0"/>
-    <w:lsdException w:name="Dark List Accent 1" w:semiHidden="0" w:uiPriority="70" w:unhideWhenUsed="0"/>
-    <w:lsdException w:name="Colorful Shading Accent 1" w:semiHidden="0" w:uiPriority="71" w:unhideWhenUsed="0"/>
-    <w:lsdException w:name="Colorful List Accent 1" w:semiHidden="0" w:uiPriority="72" w:unhideWhenUsed="0"/>
-    <w:lsdException w:name="Colorful Grid Accent 1" w:semiHidden="0" w:uiPriority="73" w:unhideWhenUsed="0"/>
-    <w:lsdException w:name="Light Shading Accent 2" w:semiHidden="0" w:uiPriority="60" w:unhideWhenUsed="0"/>
-    <w:lsdException w:name="Light List Accent 2" w:semiHidden="0" w:uiPriority="61" w:unhideWhenUsed="0"/>
-    <w:lsdException w:name="Light Grid Accent 2" w:semiHidden="0" w:uiPriority="62" w:unhideWhenUsed="0"/>
-    <w:lsdException w:name="Medium Shading 1 Accent 2" w:semiHidden="0" w:uiPriority="63" w:unhideWhenUsed="0"/>
-    <w:lsdException w:name="Medium Shading 2 Accent 2" w:semiHidden="0" w:uiPriority="64" w:unhideWhenUsed="0"/>
-    <w:lsdException w:name="Medium List 1 Accent 2" w:semiHidden="0" w:uiPriority="65" w:unhideWhenUsed="0"/>
-    <w:lsdException w:name="Medium List 2 Accent 2" w:semiHidden="0" w:uiPriority="66" w:unhideWhenUsed="0"/>
-    <w:lsdException w:name="Medium Grid 1 Accent 2" w:semiHidden="0" w:uiPriority="67" w:unhideWhenUsed="0"/>
-    <w:lsdException w:name="Medium Grid 2 Accent 2" w:semiHidden="0" w:uiPriority="68" w:unhideWhenUsed="0"/>
-    <w:lsdException w:name="Medium Grid 3 Accent 2" w:semiHidden="0" w:uiPriority="69" w:unhideWhenUsed="0"/>
-    <w:lsdException w:name="Dark List Accent 2" w:semiHidden="0" w:uiPriority="70" w:unhideWhenUsed="0"/>
-    <w:lsdException w:name="Colorful Shading Accent 2" w:semiHidden="0" w:uiPriority="71" w:unhideWhenUsed="0"/>
-    <w:lsdException w:name="Colorful List Accent 2" w:semiHidden="0" w:uiPriority="72" w:unhideWhenUsed="0"/>
-    <w:lsdException w:name="Colorful Grid Accent 2" w:semiHidden="0" w:uiPriority="73" w:unhideWhenUsed="0"/>
-    <w:lsdException w:name="Light Shading Accent 3" w:semiHidden="0" w:uiPriority="60" w:unhideWhenUsed="0"/>
-    <w:lsdException w:name="Light List Accent 3" w:semiHidden="0" w:uiPriority="61" w:unhideWhenUsed="0"/>
-    <w:lsdException w:name="Light Grid Accent 3" w:semiHidden="0" w:uiPriority="62" w:unhideWhenUsed="0"/>
-    <w:lsdException w:name="Medium Shading 1 Accent 3" w:semiHidden="0" w:uiPriority="63" w:unhideWhenUsed="0"/>
-    <w:lsdException w:name="Medium Shading 2 Accent 3" w:semiHidden="0" w:uiPriority="64" w:unhideWhenUsed="0"/>
-    <w:lsdException w:name="Medium List 1 Accent 3" w:semiHidden="0" w:uiPriority="65" w:unhideWhenUsed="0"/>
-    <w:lsdException w:name="Medium List 2 Accent 3" w:semiHidden="0" w:uiPriority="66" w:unhideWhenUsed="0"/>
-    <w:lsdException w:name="Medium Grid 1 Accent 3" w:semiHidden="0" w:uiPriority="67" w:unhideWhenUsed="0"/>
-    <w:lsdException w:name="Medium Grid 2 Accent 3" w:semiHidden="0" w:uiPriority="68" w:unhideWhenUsed="0"/>
-    <w:lsdException w:name="Medium Grid 3 Accent 3" w:semiHidden="0" w:uiPriority="69" w:unhideWhenUsed="0"/>
-    <w:lsdException w:name="Dark List Accent 3" w:semiHidden="0" w:uiPriority="70" w:unhideWhenUsed="0"/>
-    <w:lsdException w:name="Colorful Shading Accent 3" w:semiHidden="0" w:uiPriority="71" w:unhideWhenUsed="0"/>
-    <w:lsdException w:name="Colorful List Accent 3" w:semiHidden="0" w:uiPriority="72" w:unhideWhenUsed="0"/>
-    <w:lsdException w:name="Colorful Grid Accent 3" w:semiHidden="0" w:uiPriority="73" w:unhideWhenUsed="0"/>
-    <w:lsdException w:name="Light Shading Accent 4" w:semiHidden="0" w:uiPriority="60" w:unhideWhenUsed="0"/>
-    <w:lsdException w:name="Light List Accent 4" w:semiHidden="0" w:uiPriority="61" w:unhideWhenUsed="0"/>
-    <w:lsdException w:name="Light Grid Accent 4" w:semiHidden="0" w:uiPriority="62" w:unhideWhenUsed="0"/>
-    <w:lsdException w:name="Medium Shading 1 Accent 4" w:semiHidden="0" w:uiPriority="63" w:unhideWhenUsed="0"/>
-    <w:lsdException w:name="Medium Shading 2 Accent 4" w:semiHidden="0" w:uiPriority="64" w:unhideWhenUsed="0"/>
-    <w:lsdException w:name="Medium List 1 Accent 4" w:semiHidden="0" w:uiPriority="65" w:unhideWhenUsed="0"/>
-    <w:lsdException w:name="Medium List 2 Accent 4" w:semiHidden="0" w:uiPriority="66" w:unhideWhenUsed="0"/>
-    <w:lsdException w:name="Medium Grid 1 Accent 4" w:semiHidden="0" w:uiPriority="67" w:unhideWhenUsed="0"/>
-    <w:lsdException w:name="Medium Grid 2 Accent 4" w:semiHidden="0" w:uiPriority="68" w:unhideWhenUsed="0"/>
-    <w:lsdException w:name="Medium Grid 3 Accent 4" w:semiHidden="0" w:uiPriority="69" w:unhideWhenUsed="0"/>
-    <w:lsdException w:name="Dark List Accent 4" w:semiHidden="0" w:uiPriority="70" w:unhideWhenUsed="0"/>
-    <w:lsdException w:name="Colorful Shading Accent 4" w:semiHidden="0" w:uiPriority="71" w:unhideWhenUsed="0"/>
-    <w:lsdException w:name="Colorful List Accent 4" w:semiHidden="0" w:uiPriority="72" w:unhideWhenUsed="0"/>
-    <w:lsdException w:name="Colorful Grid Accent 4" w:semiHidden="0" w:uiPriority="73" w:unhideWhenUsed="0"/>
-    <w:lsdException w:name="Light Shading Accent 5" w:semiHidden="0" w:uiPriority="60" w:unhideWhenUsed="0"/>
-    <w:lsdException w:name="Light List Accent 5" w:semiHidden="0" w:uiPriority="61" w:unhideWhenUsed="0"/>
-    <w:lsdException w:name="Light Grid Accent 5" w:semiHidden="0" w:uiPriority="62" w:unhideWhenUsed="0"/>
-    <w:lsdException w:name="Medium Shading 1 Accent 5" w:semiHidden="0" w:uiPriority="63" w:unhideWhenUsed="0"/>
-    <w:lsdException w:name="Medium Shading 2 Accent 5" w:semiHidden="0" w:uiPriority="64" w:unhideWhenUsed="0"/>
-    <w:lsdException w:name="Medium List 1 Accent 5" w:semiHidden="0" w:uiPriority="65" w:unhideWhenUsed="0"/>
-    <w:lsdException w:name="Medium List 2 Accent 5" w:semiHidden="0" w:uiPriority="66" w:unhideWhenUsed="0"/>
-    <w:lsdException w:name="Medium Grid 1 Accent 5" w:semiHidden="0" w:uiPriority="67" w:unhideWhenUsed="0"/>
-    <w:lsdException w:name="Medium Grid 2 Accent 5" w:semiHidden="0" w:uiPriority="68" w:unhideWhenUsed="0"/>
-    <w:lsdException w:name="Medium Grid 3 Accent 5" w:semiHidden="0" w:uiPriority="69" w:unhideWhenUsed="0"/>
-    <w:lsdException w:name="Dark List Accent 5" w:semiHidden="0" w:uiPriority="70" w:unhideWhenUsed="0"/>
-    <w:lsdException w:name="Colorful Shading Accent 5" w:semiHidden="0" w:uiPriority="71" w:unhideWhenUsed="0"/>
-    <w:lsdException w:name="Colorful List Accent 5" w:semiHidden="0" w:uiPriority="72" w:unhideWhenUsed="0"/>
-    <w:lsdException w:name="Colorful Grid Accent 5" w:semiHidden="0" w:uiPriority="73" w:unhideWhenUsed="0"/>
-    <w:lsdException w:name="Light Shading Accent 6" w:semiHidden="0" w:uiPriority="60" w:unhideWhenUsed="0"/>
-    <w:lsdException w:name="Light List Accent 6" w:semiHidden="0" w:uiPriority="61" w:unhideWhenUsed="0"/>
-    <w:lsdException w:name="Light Grid Accent 6" w:semiHidden="0" w:uiPriority="62" w:unhideWhenUsed="0"/>
-    <w:lsdException w:name="Medium Shading 1 Accent 6" w:semiHidden="0" w:uiPriority="63" w:unhideWhenUsed="0"/>
-    <w:lsdException w:name="Medium Shading 2 Accent 6" w:semiHidden="0" w:uiPriority="64" w:unhideWhenUsed="0"/>
-    <w:lsdException w:name="Medium List 1 Accent 6" w:semiHidden="0" w:uiPriority="65" w:unhideWhenUsed="0"/>
-    <w:lsdException w:name="Medium List 2 Accent 6" w:semiHidden="0" w:uiPriority="66" w:unhideWhenUsed="0"/>
-    <w:lsdException w:name="Medium Grid 1 Accent 6" w:semiHidden="0" w:uiPriority="67" w:unhideWhenUsed="0"/>
-    <w:lsdException w:name="Medium Grid 2 Accent 6" w:semiHidden="0" w:uiPriority="68" w:unhideWhenUsed="0"/>
-    <w:lsdException w:name="Medium Grid 3 Accent 6" w:semiHidden="0" w:uiPriority="69" w:unhideWhenUsed="0"/>
-    <w:lsdException w:name="Dark List Accent 6" w:semiHidden="0" w:uiPriority="70" w:unhideWhenUsed="0"/>
-    <w:lsdException w:name="Colorful Shading Accent 6" w:semiHidden="0" w:uiPriority="71" w:unhideWhenUsed="0"/>
-    <w:lsdException w:name="Colorful List Accent 6" w:semiHidden="0" w:uiPriority="72" w:unhideWhenUsed="0"/>
-    <w:lsdException w:name="Colorful Grid Accent 6" w:semiHidden="0" w:uiPriority="73" w:unhideWhenUsed="0"/>
-    <w:lsdException w:name="Subtle Emphasis" w:semiHidden="0" w:uiPriority="19" w:unhideWhenUsed="0" w:qFormat="1"/>
-    <w:lsdException w:name="Intense Emphasis" w:semiHidden="0" w:uiPriority="21" w:unhideWhenUsed="0" w:qFormat="1"/>
-    <w:lsdException w:name="Subtle Reference" w:semiHidden="0" w:uiPriority="31" w:unhideWhenUsed="0" w:qFormat="1"/>
-    <w:lsdException w:name="Intense Reference" w:semiHidden="0" w:uiPriority="32" w:unhideWhenUsed="0" w:qFormat="1"/>
-    <w:lsdException w:name="Book Title" w:semiHidden="0" w:uiPriority="33" w:unhideWhenUsed="0" w:qFormat="1"/>
-    <w:lsdException w:name="Bibliography" w:uiPriority="37"/>
-    <w:lsdException w:name="TOC Heading" w:uiPriority="39" w:qFormat="1"/>
-  </w:latentStyles>
-  <w:style w:type="paragraph" w:default="1" w:styleId="Standard">
-    <w:name w:val="Normal"/>
-    <w:qFormat/>
-  </w:style>
-  <w:style w:type="character" w:default="1" w:styleId="Absatzstandardschriftart">
-    <w:name w:val="Default Paragraph Font"/>
-    <w:uiPriority w:val="1"/>
-    <w:semiHidden/>
-    <w:unhideWhenUsed/>
-  </w:style>
-  <w:style w:type="table" w:default="1" w:styleId="NormaleTabelle">
-    <w:name w:val="Normal Table"/>
-    <w:uiPriority w:val="99"/>
-    <w:semiHidden/>
-    <w:unhideWhenUsed/>
-    <w:tblPr>
-      <w:tblInd w:w="0" w:type="dxa"/>
-      <w:tblCellMar>
-        <w:top w:w="0" w:type="dxa"/>
-        <w:left w:w="108" w:type="dxa"/>
-        <w:bottom w:w="0" w:type="dxa"/>
-        <w:right w:w="108" w:type="dxa"/>
-      </w:tblCellMar>
-    </w:tblPr>
-  </w:style>
-  <w:style w:type="numbering" w:default="1" w:styleId="KeineListe">
-    <w:name w:val="No List"/>
-    <w:uiPriority w:val="99"/>
-    <w:semiHidden/>
-    <w:unhideWhenUsed/>
-  </w:style>
-  <w:style w:type="character" w:styleId="Platzhaltertext">
-    <w:name w:val="Placeholder Text"/>
-    <w:basedOn w:val="Absatzstandardschriftart"/>
-    <w:uiPriority w:val="99"/>
-    <w:semiHidden/>
-    <w:rsid w:val="00AE11D4"/>
-    <w:rPr>
-      <w:color w:val="808080"/>
-    </w:rPr>
-  </w:style>
-</w:styles>
-</file>
-
-<file path=word/glossary/webSettings.xml><?xml version="1.0" encoding="utf-8"?>
-<w:webSettings xmlns:mc="http://schemas.openxmlformats.org/markup-compatibility/2006" xmlns:r="http://schemas.openxmlformats.org/officeDocument/2006/relationships" xmlns:w="http://schemas.openxmlformats.org/wordprocessingml/2006/main" xmlns:w14="http://schemas.microsoft.com/office/word/2010/wordml" mc:Ignorable="w14">
-  <w:allowPNG/>
-  <w:doNotSaveAsSingleFile/>
-</w:webSettings>
 </file>
 
 <file path=word/theme/theme1.xml><?xml version="1.0" encoding="utf-8"?>
@@ -9123,7 +8622,7 @@
   <a:extraClrSchemeLst/>
   <a:extLst>
     <a:ext uri="{05A4C25C-085E-4340-85A3-A5531E510DB2}">
-      <thm15:themeFamily xmlns:thm15="http://schemas.microsoft.com/office/thememl/2012/main" xmlns="" name="Facet" id="{C0C680CD-088A-49FC-A102-D699147F32B2}" vid="{CFBC31BA-B70F-4F30-BCAA-4F3011E16C4D}"/>
+      <thm15:themeFamily xmlns="" xmlns:thm15="http://schemas.microsoft.com/office/thememl/2012/main" name="Facet" id="{C0C680CD-088A-49FC-A102-D699147F32B2}" vid="{CFBC31BA-B70F-4F30-BCAA-4F3011E16C4D}"/>
     </a:ext>
   </a:extLst>
 </a:theme>
@@ -9188,7 +8687,7 @@
 </file>
 
 <file path=customXml/itemProps4.xml><?xml version="1.0" encoding="utf-8"?>
-<ds:datastoreItem xmlns:ds="http://schemas.openxmlformats.org/officeDocument/2006/customXml" ds:itemID="{71820FB6-96BD-ED4B-945C-20E56CBCFDCB}">
+<ds:datastoreItem xmlns:ds="http://schemas.openxmlformats.org/officeDocument/2006/customXml" ds:itemID="{BE88A488-423E-F249-8E29-E7ED0CA8827C}">
   <ds:schemaRefs>
     <ds:schemaRef ds:uri="http://schemas.openxmlformats.org/officeDocument/2006/bibliography"/>
   </ds:schemaRefs>

</xml_diff>